<commit_message>
Updated version of BankAccount
</commit_message>
<xml_diff>
--- a/FinalExam/Final Exam Practical.docx
+++ b/FinalExam/Final Exam Practical.docx
@@ -78,6 +78,18 @@
         </w:numPr>
       </w:pPr>
       <w:r>
+        <w:t>Type is the type of account (Checking or Savings)</w:t>
+      </w:r>
+    </w:p>
+    <w:p>
+      <w:pPr>
+        <w:pStyle w:val="ListParagraph"/>
+        <w:numPr>
+          <w:ilvl w:val="0"/>
+          <w:numId w:val="3"/>
+        </w:numPr>
+      </w:pPr>
+      <w:r>
         <w:t>B</w:t>
       </w:r>
       <w:r>
@@ -138,43 +150,83 @@
         </w:numPr>
       </w:pPr>
       <w:r>
+        <w:t>Return type: boolean</w:t>
+      </w:r>
+    </w:p>
+    <w:p/>
+    <w:p>
+      <w:r>
+        <w:t>Withdraw</w:t>
+      </w:r>
+    </w:p>
+    <w:p>
+      <w:pPr>
+        <w:pStyle w:val="ListParagraph"/>
+        <w:numPr>
+          <w:ilvl w:val="0"/>
+          <w:numId w:val="1"/>
+        </w:numPr>
+      </w:pPr>
+      <w:r>
+        <w:t>Argument(s): double amount</w:t>
+      </w:r>
+    </w:p>
+    <w:p>
+      <w:pPr>
+        <w:pStyle w:val="ListParagraph"/>
+        <w:numPr>
+          <w:ilvl w:val="0"/>
+          <w:numId w:val="1"/>
+        </w:numPr>
+      </w:pPr>
+      <w:r>
+        <w:t>Return type: boolean</w:t>
+      </w:r>
+    </w:p>
+    <w:p/>
+    <w:p>
+      <w:r>
+        <w:t>Reconcile</w:t>
+      </w:r>
+    </w:p>
+    <w:p>
+      <w:pPr>
+        <w:pStyle w:val="ListParagraph"/>
+        <w:numPr>
+          <w:ilvl w:val="0"/>
+          <w:numId w:val="1"/>
+        </w:numPr>
+      </w:pPr>
+      <w:r>
+        <w:t>Argument(s): none</w:t>
+      </w:r>
+    </w:p>
+    <w:p>
+      <w:pPr>
+        <w:pStyle w:val="ListParagraph"/>
+        <w:numPr>
+          <w:ilvl w:val="0"/>
+          <w:numId w:val="1"/>
+        </w:numPr>
+      </w:pPr>
+      <w:r>
         <w:t>Return type: none</w:t>
       </w:r>
     </w:p>
     <w:p/>
-    <w:p>
-      <w:r>
-        <w:t>Withdraw</w:t>
-      </w:r>
-    </w:p>
-    <w:p>
-      <w:pPr>
-        <w:pStyle w:val="ListParagraph"/>
-        <w:numPr>
-          <w:ilvl w:val="0"/>
-          <w:numId w:val="1"/>
-        </w:numPr>
-      </w:pPr>
-      <w:r>
-        <w:t>Argument(s): double amount</w:t>
-      </w:r>
-    </w:p>
-    <w:p>
-      <w:pPr>
-        <w:pStyle w:val="ListParagraph"/>
-        <w:numPr>
-          <w:ilvl w:val="0"/>
-          <w:numId w:val="1"/>
-        </w:numPr>
-      </w:pPr>
-      <w:r>
-        <w:t>Return type: none</w:t>
-      </w:r>
-    </w:p>
-    <w:p/>
-    <w:p>
-      <w:r>
-        <w:t>Reconcile</w:t>
+    <w:p/>
+    <w:p>
+      <w:r>
+        <w:t>Public n</w:t>
+      </w:r>
+      <w:r>
+        <w:t>on-abstract methods</w:t>
+      </w:r>
+    </w:p>
+    <w:p/>
+    <w:p>
+      <w:r>
+        <w:t>getID</w:t>
       </w:r>
     </w:p>
     <w:p>
@@ -198,26 +250,26 @@
         </w:numPr>
       </w:pPr>
       <w:r>
-        <w:t>Return type: none</w:t>
-      </w:r>
-    </w:p>
-    <w:p/>
-    <w:p/>
-    <w:p>
-      <w:r>
-        <w:t>Public n</w:t>
-      </w:r>
-      <w:r>
-        <w:t>on-abstract methods</w:t>
-      </w:r>
-    </w:p>
-    <w:p/>
-    <w:p>
-      <w:proofErr w:type="spellStart"/>
-      <w:r>
-        <w:t>getID</w:t>
-      </w:r>
-      <w:proofErr w:type="spellEnd"/>
+        <w:t>Return type: integer</w:t>
+      </w:r>
+    </w:p>
+    <w:p>
+      <w:pPr>
+        <w:pStyle w:val="ListParagraph"/>
+        <w:numPr>
+          <w:ilvl w:val="0"/>
+          <w:numId w:val="1"/>
+        </w:numPr>
+      </w:pPr>
+      <w:r>
+        <w:t>Return the ID associated with this Account</w:t>
+      </w:r>
+    </w:p>
+    <w:p/>
+    <w:p>
+      <w:r>
+        <w:t>getType</w:t>
+      </w:r>
     </w:p>
     <w:p>
       <w:pPr>
@@ -240,28 +292,26 @@
         </w:numPr>
       </w:pPr>
       <w:r>
-        <w:t>Return type: integer</w:t>
-      </w:r>
-    </w:p>
-    <w:p>
-      <w:pPr>
-        <w:pStyle w:val="ListParagraph"/>
-        <w:numPr>
-          <w:ilvl w:val="0"/>
-          <w:numId w:val="1"/>
-        </w:numPr>
-      </w:pPr>
-      <w:r>
-        <w:t>Return the ID associated with this Account</w:t>
-      </w:r>
-    </w:p>
-    <w:p/>
-    <w:p>
-      <w:proofErr w:type="spellStart"/>
+        <w:t>Return type: String</w:t>
+      </w:r>
+    </w:p>
+    <w:p>
+      <w:pPr>
+        <w:pStyle w:val="ListParagraph"/>
+        <w:numPr>
+          <w:ilvl w:val="0"/>
+          <w:numId w:val="1"/>
+        </w:numPr>
+      </w:pPr>
+      <w:r>
+        <w:t>Return the type of this Account</w:t>
+      </w:r>
+    </w:p>
+    <w:p/>
+    <w:p>
       <w:r>
         <w:t>getBalance</w:t>
       </w:r>
-      <w:proofErr w:type="spellEnd"/>
     </w:p>
     <w:p>
       <w:pPr>
@@ -304,11 +354,27 @@
     </w:p>
     <w:p/>
     <w:p>
-      <w:r>
+      <w:pPr>
         <w:rPr>
           <w:b/>
           <w:bCs/>
         </w:rPr>
+      </w:pPr>
+      <w:r>
+        <w:rPr>
+          <w:b/>
+          <w:bCs/>
+        </w:rPr>
+        <w:br w:type="page"/>
+      </w:r>
+    </w:p>
+    <w:p>
+      <w:r>
+        <w:rPr>
+          <w:b/>
+          <w:bCs/>
+        </w:rPr>
+        <w:lastRenderedPageBreak/>
         <w:t>Checking</w:t>
       </w:r>
     </w:p>
@@ -358,342 +424,352 @@
         </w:numPr>
       </w:pPr>
       <w:r>
+        <w:t>Throw exception if argument is not a positive value</w:t>
+      </w:r>
+    </w:p>
+    <w:p/>
+    <w:p>
+      <w:r>
+        <w:t>Methods</w:t>
+      </w:r>
+    </w:p>
+    <w:p/>
+    <w:p>
+      <w:r>
+        <w:t xml:space="preserve">Deposit </w:t>
+      </w:r>
+    </w:p>
+    <w:p>
+      <w:pPr>
+        <w:pStyle w:val="ListParagraph"/>
+        <w:numPr>
+          <w:ilvl w:val="0"/>
+          <w:numId w:val="1"/>
+        </w:numPr>
+      </w:pPr>
+      <w:r>
+        <w:t>Argument</w:t>
+      </w:r>
+      <w:r>
+        <w:t>(s)</w:t>
+      </w:r>
+      <w:r>
+        <w:t>: double amount</w:t>
+      </w:r>
+    </w:p>
+    <w:p>
+      <w:pPr>
+        <w:pStyle w:val="ListParagraph"/>
+        <w:numPr>
+          <w:ilvl w:val="0"/>
+          <w:numId w:val="1"/>
+        </w:numPr>
+      </w:pPr>
+      <w:r>
+        <w:t>Return type: boolean</w:t>
+      </w:r>
+    </w:p>
+    <w:p>
+      <w:pPr>
+        <w:pStyle w:val="ListParagraph"/>
+        <w:numPr>
+          <w:ilvl w:val="0"/>
+          <w:numId w:val="1"/>
+        </w:numPr>
+      </w:pPr>
+      <w:r>
+        <w:t>Add amount to balance</w:t>
+      </w:r>
+    </w:p>
+    <w:p>
+      <w:pPr>
+        <w:pStyle w:val="ListParagraph"/>
+        <w:numPr>
+          <w:ilvl w:val="0"/>
+          <w:numId w:val="1"/>
+        </w:numPr>
+      </w:pPr>
+      <w:r>
+        <w:t xml:space="preserve">Return true if </w:t>
+      </w:r>
+      <w:r>
+        <w:t>transaction is successful; otherwise return false</w:t>
+      </w:r>
+    </w:p>
+    <w:p>
+      <w:pPr>
+        <w:pStyle w:val="ListParagraph"/>
+        <w:numPr>
+          <w:ilvl w:val="0"/>
+          <w:numId w:val="1"/>
+        </w:numPr>
+      </w:pPr>
+      <w:r>
+        <w:t>Throw exception if amount is not a positive value</w:t>
+      </w:r>
+    </w:p>
+    <w:p/>
+    <w:p>
+      <w:r>
+        <w:t>Withdraw</w:t>
+      </w:r>
+    </w:p>
+    <w:p>
+      <w:pPr>
+        <w:pStyle w:val="ListParagraph"/>
+        <w:numPr>
+          <w:ilvl w:val="0"/>
+          <w:numId w:val="1"/>
+        </w:numPr>
+      </w:pPr>
+      <w:r>
+        <w:t>Argument(s): double amount</w:t>
+      </w:r>
+    </w:p>
+    <w:p>
+      <w:pPr>
+        <w:pStyle w:val="ListParagraph"/>
+        <w:numPr>
+          <w:ilvl w:val="0"/>
+          <w:numId w:val="1"/>
+        </w:numPr>
+      </w:pPr>
+      <w:r>
+        <w:t>Return type: boolean</w:t>
+      </w:r>
+    </w:p>
+    <w:p>
+      <w:pPr>
+        <w:pStyle w:val="ListParagraph"/>
+        <w:numPr>
+          <w:ilvl w:val="0"/>
+          <w:numId w:val="1"/>
+        </w:numPr>
+      </w:pPr>
+      <w:r>
+        <w:t>Subtract amount from balance</w:t>
+      </w:r>
+    </w:p>
+    <w:p>
+      <w:pPr>
+        <w:pStyle w:val="ListParagraph"/>
+        <w:numPr>
+          <w:ilvl w:val="0"/>
+          <w:numId w:val="1"/>
+        </w:numPr>
+      </w:pPr>
+      <w:r>
+        <w:t>Return true if transaction is successful; otherwise return false</w:t>
+      </w:r>
+    </w:p>
+    <w:p>
+      <w:pPr>
+        <w:pStyle w:val="ListParagraph"/>
+        <w:numPr>
+          <w:ilvl w:val="0"/>
+          <w:numId w:val="1"/>
+        </w:numPr>
+      </w:pPr>
+      <w:r>
+        <w:t>Throw exception if amount is not a positive value</w:t>
+      </w:r>
+    </w:p>
+    <w:p/>
+    <w:p>
+      <w:r>
+        <w:t>Check</w:t>
+      </w:r>
+    </w:p>
+    <w:p>
+      <w:pPr>
+        <w:pStyle w:val="ListParagraph"/>
+        <w:numPr>
+          <w:ilvl w:val="0"/>
+          <w:numId w:val="1"/>
+        </w:numPr>
+      </w:pPr>
+      <w:r>
+        <w:t>Argument(s): double amount</w:t>
+      </w:r>
+    </w:p>
+    <w:p>
+      <w:pPr>
+        <w:pStyle w:val="ListParagraph"/>
+        <w:numPr>
+          <w:ilvl w:val="0"/>
+          <w:numId w:val="1"/>
+        </w:numPr>
+      </w:pPr>
+      <w:r>
+        <w:t xml:space="preserve">Return type: </w:t>
+      </w:r>
+      <w:r>
+        <w:t>boolean</w:t>
+      </w:r>
+    </w:p>
+    <w:p>
+      <w:pPr>
+        <w:pStyle w:val="ListParagraph"/>
+        <w:numPr>
+          <w:ilvl w:val="0"/>
+          <w:numId w:val="1"/>
+        </w:numPr>
+      </w:pPr>
+      <w:r>
+        <w:t xml:space="preserve">Processing a check is </w:t>
+      </w:r>
+      <w:r>
+        <w:t xml:space="preserve">similar to </w:t>
+      </w:r>
+      <w:r>
+        <w:t>a withdrawal</w:t>
+      </w:r>
+      <w:r>
+        <w:t>, except that y</w:t>
+      </w:r>
+      <w:r>
+        <w:t xml:space="preserve">ou cannot process a check if </w:t>
+      </w:r>
+      <w:r>
+        <w:t>the account does not have enough money</w:t>
+      </w:r>
+    </w:p>
+    <w:p>
+      <w:pPr>
+        <w:pStyle w:val="ListParagraph"/>
+        <w:numPr>
+          <w:ilvl w:val="1"/>
+          <w:numId w:val="1"/>
+        </w:numPr>
+      </w:pPr>
+      <w:r>
+        <w:t>Should display a message or throw an exception</w:t>
+      </w:r>
+    </w:p>
+    <w:p>
+      <w:pPr>
+        <w:pStyle w:val="ListParagraph"/>
+        <w:numPr>
+          <w:ilvl w:val="0"/>
+          <w:numId w:val="1"/>
+        </w:numPr>
+      </w:pPr>
+      <w:r>
+        <w:t>Return true if transaction is successful; otherwise return false</w:t>
+      </w:r>
+    </w:p>
+    <w:p>
+      <w:pPr>
+        <w:pStyle w:val="ListParagraph"/>
+        <w:numPr>
+          <w:ilvl w:val="0"/>
+          <w:numId w:val="1"/>
+        </w:numPr>
+      </w:pPr>
+      <w:r>
+        <w:t>Throw exception if amount is not a positive value</w:t>
+      </w:r>
+    </w:p>
+    <w:p/>
+    <w:p>
+      <w:r>
+        <w:t>Reconcile</w:t>
+      </w:r>
+    </w:p>
+    <w:p>
+      <w:pPr>
+        <w:pStyle w:val="ListParagraph"/>
+        <w:numPr>
+          <w:ilvl w:val="0"/>
+          <w:numId w:val="1"/>
+        </w:numPr>
+      </w:pPr>
+      <w:r>
+        <w:t>Argument(s): none</w:t>
+      </w:r>
+    </w:p>
+    <w:p>
+      <w:pPr>
+        <w:pStyle w:val="ListParagraph"/>
+        <w:numPr>
+          <w:ilvl w:val="0"/>
+          <w:numId w:val="1"/>
+        </w:numPr>
+      </w:pPr>
+      <w:r>
+        <w:t>Return type: none</w:t>
+      </w:r>
+    </w:p>
+    <w:p>
+      <w:pPr>
+        <w:pStyle w:val="ListParagraph"/>
+        <w:numPr>
+          <w:ilvl w:val="0"/>
+          <w:numId w:val="1"/>
+        </w:numPr>
+      </w:pPr>
+      <w:r>
+        <w:t>Apply</w:t>
+      </w:r>
+      <w:r>
+        <w:t xml:space="preserve"> $8</w:t>
+      </w:r>
+      <w:r>
+        <w:t xml:space="preserve"> Minimum </w:t>
+      </w:r>
+      <w:r>
+        <w:t>B</w:t>
+      </w:r>
+      <w:r>
+        <w:t xml:space="preserve">alance </w:t>
+      </w:r>
+      <w:r>
+        <w:t>F</w:t>
+      </w:r>
+      <w:r>
+        <w:t xml:space="preserve">ee if balance is less than minimum balance </w:t>
+      </w:r>
+    </w:p>
+    <w:p/>
+    <w:p>
+      <w:r>
+        <w:t>toString</w:t>
+      </w:r>
+    </w:p>
+    <w:p>
+      <w:pPr>
+        <w:pStyle w:val="ListParagraph"/>
+        <w:numPr>
+          <w:ilvl w:val="0"/>
+          <w:numId w:val="1"/>
+        </w:numPr>
+      </w:pPr>
+      <w:r>
+        <w:t>Overrides the toString() method inherited from the Object class</w:t>
+      </w:r>
+    </w:p>
+    <w:p>
+      <w:pPr>
+        <w:pStyle w:val="ListParagraph"/>
+        <w:numPr>
+          <w:ilvl w:val="0"/>
+          <w:numId w:val="1"/>
+        </w:numPr>
+      </w:pPr>
+      <w:r>
+        <w:t>Argument(s): none</w:t>
+      </w:r>
+    </w:p>
+    <w:p>
+      <w:pPr>
+        <w:pStyle w:val="ListParagraph"/>
+        <w:numPr>
+          <w:ilvl w:val="0"/>
+          <w:numId w:val="1"/>
+        </w:numPr>
+      </w:pPr>
+      <w:r>
         <w:lastRenderedPageBreak/>
-        <w:t>Throw exception if argument is not a positive value</w:t>
-      </w:r>
-    </w:p>
-    <w:p/>
-    <w:p>
-      <w:r>
-        <w:t>Methods</w:t>
-      </w:r>
-    </w:p>
-    <w:p/>
-    <w:p>
-      <w:r>
-        <w:t xml:space="preserve">Deposit </w:t>
-      </w:r>
-    </w:p>
-    <w:p>
-      <w:pPr>
-        <w:pStyle w:val="ListParagraph"/>
-        <w:numPr>
-          <w:ilvl w:val="0"/>
-          <w:numId w:val="1"/>
-        </w:numPr>
-      </w:pPr>
-      <w:r>
-        <w:t>Argument</w:t>
-      </w:r>
-      <w:r>
-        <w:t>(s)</w:t>
-      </w:r>
-      <w:r>
-        <w:t>: double amount</w:t>
-      </w:r>
-    </w:p>
-    <w:p>
-      <w:pPr>
-        <w:pStyle w:val="ListParagraph"/>
-        <w:numPr>
-          <w:ilvl w:val="0"/>
-          <w:numId w:val="1"/>
-        </w:numPr>
-      </w:pPr>
-      <w:r>
-        <w:t>Return type: none</w:t>
-      </w:r>
-    </w:p>
-    <w:p>
-      <w:pPr>
-        <w:pStyle w:val="ListParagraph"/>
-        <w:numPr>
-          <w:ilvl w:val="0"/>
-          <w:numId w:val="1"/>
-        </w:numPr>
-      </w:pPr>
-      <w:r>
-        <w:t>Add amount to balance</w:t>
-      </w:r>
-    </w:p>
-    <w:p>
-      <w:pPr>
-        <w:pStyle w:val="ListParagraph"/>
-        <w:numPr>
-          <w:ilvl w:val="0"/>
-          <w:numId w:val="1"/>
-        </w:numPr>
-      </w:pPr>
-      <w:r>
-        <w:t>Throw exception if amount is not a positive value</w:t>
-      </w:r>
-    </w:p>
-    <w:p/>
-    <w:p>
-      <w:r>
-        <w:t>Withdraw</w:t>
-      </w:r>
-    </w:p>
-    <w:p>
-      <w:pPr>
-        <w:pStyle w:val="ListParagraph"/>
-        <w:numPr>
-          <w:ilvl w:val="0"/>
-          <w:numId w:val="1"/>
-        </w:numPr>
-      </w:pPr>
-      <w:r>
-        <w:t>Argument(s): double amount</w:t>
-      </w:r>
-    </w:p>
-    <w:p>
-      <w:pPr>
-        <w:pStyle w:val="ListParagraph"/>
-        <w:numPr>
-          <w:ilvl w:val="0"/>
-          <w:numId w:val="1"/>
-        </w:numPr>
-      </w:pPr>
-      <w:r>
-        <w:t>Return type: none</w:t>
-      </w:r>
-    </w:p>
-    <w:p>
-      <w:pPr>
-        <w:pStyle w:val="ListParagraph"/>
-        <w:numPr>
-          <w:ilvl w:val="0"/>
-          <w:numId w:val="1"/>
-        </w:numPr>
-      </w:pPr>
-      <w:r>
-        <w:t>Subtract amount from balance</w:t>
-      </w:r>
-    </w:p>
-    <w:p>
-      <w:pPr>
-        <w:pStyle w:val="ListParagraph"/>
-        <w:numPr>
-          <w:ilvl w:val="0"/>
-          <w:numId w:val="1"/>
-        </w:numPr>
-      </w:pPr>
-      <w:r>
-        <w:t>Throw exception if amount is not a positive value</w:t>
-      </w:r>
-    </w:p>
-    <w:p/>
-    <w:p>
-      <w:r>
-        <w:t>Check</w:t>
-      </w:r>
-    </w:p>
-    <w:p>
-      <w:pPr>
-        <w:pStyle w:val="ListParagraph"/>
-        <w:numPr>
-          <w:ilvl w:val="0"/>
-          <w:numId w:val="1"/>
-        </w:numPr>
-      </w:pPr>
-      <w:r>
-        <w:t>Argument(s): double amount</w:t>
-      </w:r>
-    </w:p>
-    <w:p>
-      <w:pPr>
-        <w:pStyle w:val="ListParagraph"/>
-        <w:numPr>
-          <w:ilvl w:val="0"/>
-          <w:numId w:val="1"/>
-        </w:numPr>
-      </w:pPr>
-      <w:r>
-        <w:t>Return type: none</w:t>
-      </w:r>
-    </w:p>
-    <w:p>
-      <w:pPr>
-        <w:pStyle w:val="ListParagraph"/>
-        <w:numPr>
-          <w:ilvl w:val="0"/>
-          <w:numId w:val="1"/>
-        </w:numPr>
-      </w:pPr>
-      <w:r>
-        <w:t xml:space="preserve">Processing a check is </w:t>
-      </w:r>
-      <w:proofErr w:type="gramStart"/>
-      <w:r>
-        <w:t>similar to</w:t>
-      </w:r>
-      <w:proofErr w:type="gramEnd"/>
-      <w:r>
-        <w:t xml:space="preserve"> </w:t>
-      </w:r>
-      <w:r>
-        <w:t>a withdrawal</w:t>
-      </w:r>
-      <w:r>
-        <w:t>, except that y</w:t>
-      </w:r>
-      <w:r>
-        <w:t xml:space="preserve">ou cannot process a check if </w:t>
-      </w:r>
-      <w:r>
-        <w:t xml:space="preserve">the account </w:t>
-      </w:r>
-      <w:r>
-        <w:t xml:space="preserve">does not have </w:t>
-      </w:r>
-      <w:r>
-        <w:t>enough money</w:t>
-      </w:r>
-    </w:p>
-    <w:p>
-      <w:pPr>
-        <w:pStyle w:val="ListParagraph"/>
-        <w:numPr>
-          <w:ilvl w:val="1"/>
-          <w:numId w:val="1"/>
-        </w:numPr>
-      </w:pPr>
-      <w:r>
-        <w:t>Should display a message or throw an exception</w:t>
-      </w:r>
-    </w:p>
-    <w:p>
-      <w:pPr>
-        <w:pStyle w:val="ListParagraph"/>
-        <w:numPr>
-          <w:ilvl w:val="0"/>
-          <w:numId w:val="1"/>
-        </w:numPr>
-      </w:pPr>
-      <w:r>
-        <w:t>Throw exception if amount is not a positive value</w:t>
-      </w:r>
-    </w:p>
-    <w:p/>
-    <w:p>
-      <w:r>
-        <w:t>Reconcile</w:t>
-      </w:r>
-    </w:p>
-    <w:p>
-      <w:pPr>
-        <w:pStyle w:val="ListParagraph"/>
-        <w:numPr>
-          <w:ilvl w:val="0"/>
-          <w:numId w:val="1"/>
-        </w:numPr>
-      </w:pPr>
-      <w:r>
-        <w:t>Argument(s): none</w:t>
-      </w:r>
-    </w:p>
-    <w:p>
-      <w:pPr>
-        <w:pStyle w:val="ListParagraph"/>
-        <w:numPr>
-          <w:ilvl w:val="0"/>
-          <w:numId w:val="1"/>
-        </w:numPr>
-      </w:pPr>
-      <w:r>
-        <w:t>Return type: none</w:t>
-      </w:r>
-    </w:p>
-    <w:p>
-      <w:pPr>
-        <w:pStyle w:val="ListParagraph"/>
-        <w:numPr>
-          <w:ilvl w:val="0"/>
-          <w:numId w:val="1"/>
-        </w:numPr>
-      </w:pPr>
-      <w:r>
-        <w:t>Apply ONE of these fees, in order of precedence, if applicable</w:t>
-      </w:r>
-    </w:p>
-    <w:p>
-      <w:pPr>
-        <w:pStyle w:val="ListParagraph"/>
-        <w:numPr>
-          <w:ilvl w:val="1"/>
-          <w:numId w:val="1"/>
-        </w:numPr>
-      </w:pPr>
-      <w:r>
-        <w:t>Overdraft fee $35, if balance is less than zero</w:t>
-      </w:r>
-    </w:p>
-    <w:p>
-      <w:pPr>
-        <w:pStyle w:val="ListParagraph"/>
-        <w:numPr>
-          <w:ilvl w:val="1"/>
-          <w:numId w:val="1"/>
-        </w:numPr>
-      </w:pPr>
-      <w:r>
-        <w:t xml:space="preserve">Minimum balance fee $14, if balance is less than minimum balance </w:t>
-      </w:r>
-    </w:p>
-    <w:p/>
-    <w:p>
-      <w:proofErr w:type="spellStart"/>
-      <w:r>
-        <w:t>toString</w:t>
-      </w:r>
-      <w:proofErr w:type="spellEnd"/>
-    </w:p>
-    <w:p>
-      <w:pPr>
-        <w:pStyle w:val="ListParagraph"/>
-        <w:numPr>
-          <w:ilvl w:val="0"/>
-          <w:numId w:val="1"/>
-        </w:numPr>
-      </w:pPr>
-      <w:r>
-        <w:t xml:space="preserve">Overrides the </w:t>
-      </w:r>
-      <w:proofErr w:type="spellStart"/>
-      <w:proofErr w:type="gramStart"/>
-      <w:r>
-        <w:t>toString</w:t>
-      </w:r>
-      <w:proofErr w:type="spellEnd"/>
-      <w:r>
-        <w:t>(</w:t>
-      </w:r>
-      <w:proofErr w:type="gramEnd"/>
-      <w:r>
-        <w:t>) method inherited from the Object class</w:t>
-      </w:r>
-    </w:p>
-    <w:p>
-      <w:pPr>
-        <w:pStyle w:val="ListParagraph"/>
-        <w:numPr>
-          <w:ilvl w:val="0"/>
-          <w:numId w:val="1"/>
-        </w:numPr>
-      </w:pPr>
-      <w:r>
-        <w:t>Argument(s): none</w:t>
-      </w:r>
-    </w:p>
-    <w:p>
-      <w:pPr>
-        <w:pStyle w:val="ListParagraph"/>
-        <w:numPr>
-          <w:ilvl w:val="0"/>
-          <w:numId w:val="1"/>
-        </w:numPr>
-      </w:pPr>
-      <w:r>
         <w:t>Return type: String</w:t>
       </w:r>
     </w:p>
@@ -747,291 +823,300 @@
     <w:p/>
     <w:p>
       <w:r>
+        <w:t>Fields</w:t>
+      </w:r>
+    </w:p>
+    <w:p>
+      <w:r>
+        <w:t>interestRate</w:t>
+      </w:r>
+      <w:r>
+        <w:t xml:space="preserve">: </w:t>
+      </w:r>
+      <w:r>
+        <w:t xml:space="preserve">Create a double field that holds the </w:t>
+      </w:r>
+      <w:r>
+        <w:t xml:space="preserve">annual </w:t>
+      </w:r>
+      <w:r>
+        <w:t xml:space="preserve">interest rate as a decimal </w:t>
+      </w:r>
+      <w:r>
+        <w:br/>
+      </w:r>
+      <w:r>
+        <w:t>(e.g. 5% = 0.05)</w:t>
+      </w:r>
+    </w:p>
+    <w:p/>
+    <w:p>
+      <w:r>
+        <w:t>Constructors</w:t>
+      </w:r>
+    </w:p>
+    <w:p>
+      <w:pPr>
+        <w:pStyle w:val="ListParagraph"/>
+        <w:numPr>
+          <w:ilvl w:val="0"/>
+          <w:numId w:val="1"/>
+        </w:numPr>
+      </w:pPr>
+      <w:r>
+        <w:t>Accept one double argument, set the balance to the argument value, and set the annual interest rate to 2%</w:t>
+      </w:r>
+    </w:p>
+    <w:p>
+      <w:pPr>
+        <w:pStyle w:val="ListParagraph"/>
+        <w:numPr>
+          <w:ilvl w:val="0"/>
+          <w:numId w:val="1"/>
+        </w:numPr>
+      </w:pPr>
+      <w:r>
+        <w:t>Accept two double arguments, set the balance to the first argument value, and set the annual interest rate to the second argument value</w:t>
+      </w:r>
+    </w:p>
+    <w:p>
+      <w:pPr>
+        <w:pStyle w:val="ListParagraph"/>
+        <w:numPr>
+          <w:ilvl w:val="0"/>
+          <w:numId w:val="1"/>
+        </w:numPr>
+      </w:pPr>
+      <w:r>
+        <w:t xml:space="preserve">Both arguments should be positive. </w:t>
+      </w:r>
+      <w:r>
+        <w:t xml:space="preserve">Throw </w:t>
+      </w:r>
+      <w:r>
+        <w:t xml:space="preserve">an </w:t>
+      </w:r>
+      <w:r>
+        <w:t>exception if either argument is not a positive value</w:t>
+      </w:r>
+      <w:r>
+        <w:t>.</w:t>
+      </w:r>
+    </w:p>
+    <w:p/>
+    <w:p>
+      <w:r>
+        <w:t>Methods</w:t>
+      </w:r>
+    </w:p>
+    <w:p/>
+    <w:p>
+      <w:r>
+        <w:t>d</w:t>
+      </w:r>
+      <w:r>
+        <w:t xml:space="preserve">eposit </w:t>
+      </w:r>
+    </w:p>
+    <w:p>
+      <w:pPr>
+        <w:pStyle w:val="ListParagraph"/>
+        <w:numPr>
+          <w:ilvl w:val="0"/>
+          <w:numId w:val="1"/>
+        </w:numPr>
+      </w:pPr>
+      <w:r>
+        <w:t>Argument(s): double amount</w:t>
+      </w:r>
+    </w:p>
+    <w:p>
+      <w:pPr>
+        <w:pStyle w:val="ListParagraph"/>
+        <w:numPr>
+          <w:ilvl w:val="0"/>
+          <w:numId w:val="1"/>
+        </w:numPr>
+      </w:pPr>
+      <w:r>
+        <w:t xml:space="preserve">Return type: </w:t>
+      </w:r>
+      <w:r>
+        <w:t>boolean</w:t>
+      </w:r>
+    </w:p>
+    <w:p>
+      <w:pPr>
+        <w:pStyle w:val="ListParagraph"/>
+        <w:numPr>
+          <w:ilvl w:val="0"/>
+          <w:numId w:val="1"/>
+        </w:numPr>
+      </w:pPr>
+      <w:r>
+        <w:t>Add amount to balance</w:t>
+      </w:r>
+    </w:p>
+    <w:p>
+      <w:pPr>
+        <w:pStyle w:val="ListParagraph"/>
+        <w:numPr>
+          <w:ilvl w:val="0"/>
+          <w:numId w:val="1"/>
+        </w:numPr>
+      </w:pPr>
+      <w:r>
+        <w:t>Return true if transaction is successful; otherwise return false</w:t>
+      </w:r>
+    </w:p>
+    <w:p>
+      <w:pPr>
+        <w:pStyle w:val="ListParagraph"/>
+        <w:numPr>
+          <w:ilvl w:val="0"/>
+          <w:numId w:val="1"/>
+        </w:numPr>
+      </w:pPr>
+      <w:r>
+        <w:t>Throw exception if amount is not a positive value</w:t>
+      </w:r>
+    </w:p>
+    <w:p/>
+    <w:p>
+      <w:r>
+        <w:t>w</w:t>
+      </w:r>
+      <w:r>
+        <w:t>ithdraw</w:t>
+      </w:r>
+    </w:p>
+    <w:p>
+      <w:pPr>
+        <w:pStyle w:val="ListParagraph"/>
+        <w:numPr>
+          <w:ilvl w:val="0"/>
+          <w:numId w:val="1"/>
+        </w:numPr>
+      </w:pPr>
+      <w:r>
+        <w:t>Argument(s): double amount</w:t>
+      </w:r>
+    </w:p>
+    <w:p>
+      <w:pPr>
+        <w:pStyle w:val="ListParagraph"/>
+        <w:numPr>
+          <w:ilvl w:val="0"/>
+          <w:numId w:val="1"/>
+        </w:numPr>
+      </w:pPr>
+      <w:r>
+        <w:t>Return type: boolean</w:t>
+      </w:r>
+    </w:p>
+    <w:p>
+      <w:pPr>
+        <w:pStyle w:val="ListParagraph"/>
+        <w:numPr>
+          <w:ilvl w:val="0"/>
+          <w:numId w:val="1"/>
+        </w:numPr>
+      </w:pPr>
+      <w:r>
+        <w:t>Subtract amount from balance only if the account has enough money</w:t>
+      </w:r>
+    </w:p>
+    <w:p>
+      <w:pPr>
+        <w:pStyle w:val="ListParagraph"/>
+        <w:numPr>
+          <w:ilvl w:val="1"/>
+          <w:numId w:val="1"/>
+        </w:numPr>
+      </w:pPr>
+      <w:r>
+        <w:t>i.e. savings account cannot be overdrawn</w:t>
+      </w:r>
+    </w:p>
+    <w:p>
+      <w:pPr>
+        <w:pStyle w:val="ListParagraph"/>
+        <w:numPr>
+          <w:ilvl w:val="0"/>
+          <w:numId w:val="1"/>
+        </w:numPr>
+      </w:pPr>
+      <w:r>
+        <w:t>Return true if transaction is successful; otherwise return false</w:t>
+      </w:r>
+    </w:p>
+    <w:p>
+      <w:pPr>
+        <w:pStyle w:val="ListParagraph"/>
+        <w:numPr>
+          <w:ilvl w:val="0"/>
+          <w:numId w:val="1"/>
+        </w:numPr>
+      </w:pPr>
+      <w:r>
+        <w:t>Throw exception if amount is not a positive value</w:t>
+      </w:r>
+    </w:p>
+    <w:p/>
+    <w:p>
+      <w:r>
+        <w:t>r</w:t>
+      </w:r>
+      <w:r>
+        <w:t>econcile</w:t>
+      </w:r>
+    </w:p>
+    <w:p>
+      <w:pPr>
+        <w:pStyle w:val="ListParagraph"/>
+        <w:numPr>
+          <w:ilvl w:val="0"/>
+          <w:numId w:val="1"/>
+        </w:numPr>
+      </w:pPr>
+      <w:r>
+        <w:t>Argument(s): none</w:t>
+      </w:r>
+    </w:p>
+    <w:p>
+      <w:pPr>
+        <w:pStyle w:val="ListParagraph"/>
+        <w:numPr>
+          <w:ilvl w:val="0"/>
+          <w:numId w:val="1"/>
+        </w:numPr>
+      </w:pPr>
+      <w:r>
+        <w:t>Return type: none</w:t>
+      </w:r>
+    </w:p>
+    <w:p>
+      <w:pPr>
+        <w:pStyle w:val="ListParagraph"/>
+        <w:numPr>
+          <w:ilvl w:val="0"/>
+          <w:numId w:val="1"/>
+        </w:numPr>
+      </w:pPr>
+      <w:r>
+        <w:t>Add one month’s worth of interest to the balance</w:t>
+      </w:r>
+    </w:p>
+    <w:p>
+      <w:pPr>
+        <w:pStyle w:val="ListParagraph"/>
+        <w:numPr>
+          <w:ilvl w:val="1"/>
+          <w:numId w:val="1"/>
+        </w:numPr>
+      </w:pPr>
+      <w:r>
         <w:lastRenderedPageBreak/>
-        <w:t>Fields</w:t>
-      </w:r>
-    </w:p>
-    <w:p>
-      <w:r>
-        <w:t>Create a double field that holds the interest rate as a decimal (e.g. 5% = 0.05)</w:t>
-      </w:r>
-    </w:p>
-    <w:p/>
-    <w:p>
-      <w:r>
-        <w:t>Constructors</w:t>
-      </w:r>
-    </w:p>
-    <w:p>
-      <w:pPr>
-        <w:pStyle w:val="ListParagraph"/>
-        <w:numPr>
-          <w:ilvl w:val="0"/>
-          <w:numId w:val="1"/>
-        </w:numPr>
-      </w:pPr>
-      <w:r>
-        <w:t>Accept one double argument, set the balance to the argument value, and set the annual interest rate to 2%</w:t>
-      </w:r>
-    </w:p>
-    <w:p>
-      <w:pPr>
-        <w:pStyle w:val="ListParagraph"/>
-        <w:numPr>
-          <w:ilvl w:val="0"/>
-          <w:numId w:val="1"/>
-        </w:numPr>
-      </w:pPr>
-      <w:r>
-        <w:t>Accept two double arguments, set the balance to the first argument value, and set the annual interest rate to the second argument value</w:t>
-      </w:r>
-    </w:p>
-    <w:p>
-      <w:pPr>
-        <w:pStyle w:val="ListParagraph"/>
-        <w:numPr>
-          <w:ilvl w:val="0"/>
-          <w:numId w:val="1"/>
-        </w:numPr>
-      </w:pPr>
-      <w:r>
-        <w:t>Throw exception if either argument is not a positive value</w:t>
-      </w:r>
-    </w:p>
-    <w:p/>
-    <w:p>
-      <w:r>
-        <w:t>Methods</w:t>
-      </w:r>
-    </w:p>
-    <w:p/>
-    <w:p>
-      <w:r>
-        <w:t>d</w:t>
-      </w:r>
-      <w:r>
-        <w:t xml:space="preserve">eposit </w:t>
-      </w:r>
-    </w:p>
-    <w:p>
-      <w:pPr>
-        <w:pStyle w:val="ListParagraph"/>
-        <w:numPr>
-          <w:ilvl w:val="0"/>
-          <w:numId w:val="1"/>
-        </w:numPr>
-      </w:pPr>
-      <w:r>
-        <w:t>Argument(s): double amount</w:t>
-      </w:r>
-    </w:p>
-    <w:p>
-      <w:pPr>
-        <w:pStyle w:val="ListParagraph"/>
-        <w:numPr>
-          <w:ilvl w:val="0"/>
-          <w:numId w:val="1"/>
-        </w:numPr>
-      </w:pPr>
-      <w:r>
-        <w:t>Return type: none</w:t>
-      </w:r>
-    </w:p>
-    <w:p>
-      <w:pPr>
-        <w:pStyle w:val="ListParagraph"/>
-        <w:numPr>
-          <w:ilvl w:val="0"/>
-          <w:numId w:val="1"/>
-        </w:numPr>
-      </w:pPr>
-      <w:r>
-        <w:t>Add amount to balance</w:t>
-      </w:r>
-    </w:p>
-    <w:p>
-      <w:pPr>
-        <w:pStyle w:val="ListParagraph"/>
-        <w:numPr>
-          <w:ilvl w:val="0"/>
-          <w:numId w:val="1"/>
-        </w:numPr>
-        <w:rPr>
-          <w:strike/>
-        </w:rPr>
-      </w:pPr>
-      <w:r>
-        <w:rPr>
-          <w:strike/>
-        </w:rPr>
-        <w:t>Print message to console that states amount and account ID</w:t>
-      </w:r>
-    </w:p>
-    <w:p>
-      <w:pPr>
-        <w:pStyle w:val="ListParagraph"/>
-        <w:numPr>
-          <w:ilvl w:val="1"/>
-          <w:numId w:val="1"/>
-        </w:numPr>
-        <w:rPr>
-          <w:strike/>
-        </w:rPr>
-      </w:pPr>
-      <w:r>
-        <w:rPr>
-          <w:strike/>
-        </w:rPr>
-        <w:t>e.g. “Deposit $75.00 to savings account 2468”</w:t>
-      </w:r>
-    </w:p>
-    <w:p>
-      <w:pPr>
-        <w:pStyle w:val="ListParagraph"/>
-        <w:numPr>
-          <w:ilvl w:val="0"/>
-          <w:numId w:val="1"/>
-        </w:numPr>
-      </w:pPr>
-      <w:r>
-        <w:t>Throw exception if amount is not a positive value</w:t>
-      </w:r>
-    </w:p>
-    <w:p/>
-    <w:p>
-      <w:r>
-        <w:t>w</w:t>
-      </w:r>
-      <w:r>
-        <w:t>ithdraw</w:t>
-      </w:r>
-    </w:p>
-    <w:p>
-      <w:pPr>
-        <w:pStyle w:val="ListParagraph"/>
-        <w:numPr>
-          <w:ilvl w:val="0"/>
-          <w:numId w:val="1"/>
-        </w:numPr>
-      </w:pPr>
-      <w:r>
-        <w:t>Argument(s): double amount</w:t>
-      </w:r>
-    </w:p>
-    <w:p>
-      <w:pPr>
-        <w:pStyle w:val="ListParagraph"/>
-        <w:numPr>
-          <w:ilvl w:val="0"/>
-          <w:numId w:val="1"/>
-        </w:numPr>
-      </w:pPr>
-      <w:r>
-        <w:t>Return type: none</w:t>
-      </w:r>
-    </w:p>
-    <w:p>
-      <w:pPr>
-        <w:pStyle w:val="ListParagraph"/>
-        <w:numPr>
-          <w:ilvl w:val="0"/>
-          <w:numId w:val="1"/>
-        </w:numPr>
-      </w:pPr>
-      <w:r>
-        <w:t>Subtract amount from balance only if the account has enough money</w:t>
-      </w:r>
-    </w:p>
-    <w:p>
-      <w:pPr>
-        <w:pStyle w:val="ListParagraph"/>
-        <w:numPr>
-          <w:ilvl w:val="1"/>
-          <w:numId w:val="1"/>
-        </w:numPr>
-      </w:pPr>
-      <w:r>
-        <w:t>i.e. savings account cannot be overdrawn</w:t>
-      </w:r>
-    </w:p>
-    <w:p>
-      <w:pPr>
-        <w:pStyle w:val="ListParagraph"/>
-        <w:numPr>
-          <w:ilvl w:val="1"/>
-          <w:numId w:val="1"/>
-        </w:numPr>
-      </w:pPr>
-      <w:r>
-        <w:t>Should display a message or throw an exception</w:t>
-      </w:r>
-    </w:p>
-    <w:p>
-      <w:pPr>
-        <w:pStyle w:val="ListParagraph"/>
-        <w:numPr>
-          <w:ilvl w:val="0"/>
-          <w:numId w:val="1"/>
-        </w:numPr>
-      </w:pPr>
-      <w:r>
-        <w:t>Throw exception if amount is not a positive value</w:t>
-      </w:r>
-    </w:p>
-    <w:p/>
-    <w:p>
-      <w:r>
-        <w:t>r</w:t>
-      </w:r>
-      <w:r>
-        <w:t>econcile</w:t>
-      </w:r>
-    </w:p>
-    <w:p>
-      <w:pPr>
-        <w:pStyle w:val="ListParagraph"/>
-        <w:numPr>
-          <w:ilvl w:val="0"/>
-          <w:numId w:val="1"/>
-        </w:numPr>
-      </w:pPr>
-      <w:r>
-        <w:t>Argument(s): none</w:t>
-      </w:r>
-    </w:p>
-    <w:p>
-      <w:pPr>
-        <w:pStyle w:val="ListParagraph"/>
-        <w:numPr>
-          <w:ilvl w:val="0"/>
-          <w:numId w:val="1"/>
-        </w:numPr>
-      </w:pPr>
-      <w:r>
-        <w:t>Return type: none</w:t>
-      </w:r>
-    </w:p>
-    <w:p>
-      <w:pPr>
-        <w:pStyle w:val="ListParagraph"/>
-        <w:numPr>
-          <w:ilvl w:val="0"/>
-          <w:numId w:val="1"/>
-        </w:numPr>
-      </w:pPr>
-      <w:r>
-        <w:t>Add one month’s worth of interest to the balance</w:t>
-      </w:r>
-    </w:p>
-    <w:p>
-      <w:pPr>
-        <w:pStyle w:val="ListParagraph"/>
-        <w:numPr>
-          <w:ilvl w:val="1"/>
-          <w:numId w:val="1"/>
-        </w:numPr>
-      </w:pPr>
-      <w:r>
         <w:t xml:space="preserve">e.g. if the balance if $5,000 and the interest rate is 6%, </w:t>
       </w:r>
       <w:r>
@@ -1041,35 +1126,20 @@
     </w:p>
     <w:p/>
     <w:p>
-      <w:proofErr w:type="spellStart"/>
       <w:r>
         <w:t>toString</w:t>
       </w:r>
-      <w:proofErr w:type="spellEnd"/>
-    </w:p>
-    <w:p>
-      <w:pPr>
-        <w:pStyle w:val="ListParagraph"/>
-        <w:numPr>
-          <w:ilvl w:val="0"/>
-          <w:numId w:val="1"/>
-        </w:numPr>
-      </w:pPr>
-      <w:r>
-        <w:t xml:space="preserve">Overrides the </w:t>
-      </w:r>
-      <w:proofErr w:type="spellStart"/>
-      <w:proofErr w:type="gramStart"/>
-      <w:r>
-        <w:t>toString</w:t>
-      </w:r>
-      <w:proofErr w:type="spellEnd"/>
-      <w:r>
-        <w:t>(</w:t>
-      </w:r>
-      <w:proofErr w:type="gramEnd"/>
-      <w:r>
-        <w:t>) method</w:t>
+    </w:p>
+    <w:p>
+      <w:pPr>
+        <w:pStyle w:val="ListParagraph"/>
+        <w:numPr>
+          <w:ilvl w:val="0"/>
+          <w:numId w:val="1"/>
+        </w:numPr>
+      </w:pPr>
+      <w:r>
+        <w:t>Overrides the toString() method</w:t>
       </w:r>
       <w:r>
         <w:t xml:space="preserve"> inherited from the Object class</w:t>
@@ -1133,22 +1203,13 @@
     <w:p/>
     <w:p>
       <w:r>
-        <w:lastRenderedPageBreak/>
         <w:t>Bank Demo</w:t>
       </w:r>
     </w:p>
     <w:p/>
     <w:p>
       <w:r>
-        <w:t xml:space="preserve">Create an array (or </w:t>
-      </w:r>
-      <w:proofErr w:type="spellStart"/>
-      <w:r>
-        <w:t>ArrayList</w:t>
-      </w:r>
-      <w:proofErr w:type="spellEnd"/>
-      <w:r>
-        <w:t>) of accounts in this order</w:t>
+        <w:t>Create an array (or ArrayList) of accounts in this order</w:t>
       </w:r>
     </w:p>
     <w:p>
@@ -1205,7 +1266,6 @@
         <w:t>5% interest rate</w:t>
       </w:r>
     </w:p>
-    <w:p/>
     <w:p>
       <w:r>
         <w:t>Display each account to the console.</w:t>
@@ -1213,22 +1273,27 @@
     </w:p>
     <w:p/>
     <w:p>
-      <w:pPr>
-        <w:rPr>
-          <w:strike/>
-        </w:rPr>
-      </w:pPr>
-      <w:r>
-        <w:rPr>
-          <w:strike/>
-        </w:rPr>
-        <w:t>There are three text files with transactions. Each transaction has the following pattern:</w:t>
-      </w:r>
-    </w:p>
-    <w:p>
-      <w:r>
-        <w:t xml:space="preserve">Open the text file named transactions.txt. Read and process each transaction. </w:t>
-      </w:r>
+      <w:r>
+        <w:t>Open the text file named transactions.txt.</w:t>
+      </w:r>
+    </w:p>
+    <w:p>
+      <w:r>
+        <w:t>The first line</w:t>
+      </w:r>
+      <w:r>
+        <w:t xml:space="preserve"> of the text file are headers and should be discarded.</w:t>
+      </w:r>
+    </w:p>
+    <w:p>
+      <w:r>
+        <w:t>Then r</w:t>
+      </w:r>
+      <w:r>
+        <w:t xml:space="preserve">ead and process each transaction. </w:t>
+      </w:r>
+    </w:p>
+    <w:p>
       <w:r>
         <w:br/>
         <w:t xml:space="preserve">Note: </w:t>
@@ -1260,19 +1325,11 @@
         </w:rPr>
         <w:t>7/8/2024,</w:t>
       </w:r>
-      <w:proofErr w:type="gramStart"/>
       <w:r>
         <w:rPr>
           <w:rFonts w:ascii="Courier New" w:hAnsi="Courier New" w:cs="Courier New"/>
         </w:rPr>
-        <w:t>1,deposit</w:t>
-      </w:r>
-      <w:proofErr w:type="gramEnd"/>
-      <w:r>
-        <w:rPr>
-          <w:rFonts w:ascii="Courier New" w:hAnsi="Courier New" w:cs="Courier New"/>
-        </w:rPr>
-        <w:t>,75.25</w:t>
+        <w:t>1,deposit,75.25</w:t>
       </w:r>
     </w:p>
     <w:p>
@@ -1292,19 +1349,11 @@
         </w:rPr>
         <w:t>7/14/2024,</w:t>
       </w:r>
-      <w:proofErr w:type="gramStart"/>
       <w:r>
         <w:rPr>
           <w:rFonts w:ascii="Courier New" w:hAnsi="Courier New" w:cs="Courier New"/>
         </w:rPr>
-        <w:t>4,withdraw</w:t>
-      </w:r>
-      <w:proofErr w:type="gramEnd"/>
-      <w:r>
-        <w:rPr>
-          <w:rFonts w:ascii="Courier New" w:hAnsi="Courier New" w:cs="Courier New"/>
-        </w:rPr>
-        <w:t>,54.11</w:t>
+        <w:t>4,withdraw,54.11</w:t>
       </w:r>
     </w:p>
     <w:p>
@@ -1324,26 +1373,18 @@
         </w:rPr>
         <w:t>7/29/2024,</w:t>
       </w:r>
-      <w:proofErr w:type="gramStart"/>
       <w:r>
         <w:rPr>
           <w:rFonts w:ascii="Courier New" w:hAnsi="Courier New" w:cs="Courier New"/>
         </w:rPr>
-        <w:t>3,check</w:t>
-      </w:r>
-      <w:proofErr w:type="gramEnd"/>
-      <w:r>
+        <w:t>3,check,84.95</w:t>
+      </w:r>
+    </w:p>
+    <w:p>
+      <w:pPr>
         <w:rPr>
           <w:rFonts w:ascii="Courier New" w:hAnsi="Courier New" w:cs="Courier New"/>
         </w:rPr>
-        <w:t>,84.95</w:t>
-      </w:r>
-    </w:p>
-    <w:p>
-      <w:pPr>
-        <w:rPr>
-          <w:rFonts w:ascii="Courier New" w:hAnsi="Courier New" w:cs="Courier New"/>
-        </w:rPr>
       </w:pPr>
     </w:p>
     <w:p>
@@ -1442,7 +1483,13 @@
         <w:t>T</w:t>
       </w:r>
       <w:r>
-        <w:t xml:space="preserve">here will be no </w:t>
+        <w:t xml:space="preserve">here </w:t>
+      </w:r>
+      <w:r>
+        <w:t>should</w:t>
+      </w:r>
+      <w:r>
+        <w:t xml:space="preserve"> be no </w:t>
       </w:r>
       <w:r>
         <w:t>“</w:t>
@@ -1492,219 +1539,148 @@
     </w:p>
     <w:p/>
     <w:p>
-      <w:pPr>
-        <w:rPr>
-          <w:strike/>
-        </w:rPr>
-      </w:pPr>
-      <w:r>
-        <w:rPr>
-          <w:strike/>
-        </w:rPr>
-        <w:t xml:space="preserve">Starting with the first text file (july.txt), read and process each transaction. </w:t>
-      </w:r>
-    </w:p>
-    <w:p>
-      <w:pPr>
-        <w:rPr>
-          <w:strike/>
-        </w:rPr>
-      </w:pPr>
-      <w:r>
-        <w:rPr>
-          <w:strike/>
-        </w:rPr>
-        <w:t xml:space="preserve">Open the text file </w:t>
-      </w:r>
-      <w:r>
-        <w:rPr>
-          <w:strike/>
-        </w:rPr>
-        <w:t>named</w:t>
-      </w:r>
-      <w:r>
-        <w:rPr>
-          <w:strike/>
-        </w:rPr>
+      <w:r>
+        <w:t>After each transaction, display an appropriate message to the console</w:t>
+      </w:r>
+      <w:r>
+        <w:t>. Remember that processing the check is the same as a withdrawal.</w:t>
+      </w:r>
+      <w:r>
         <w:t xml:space="preserve"> </w:t>
       </w:r>
       <w:r>
-        <w:rPr>
-          <w:strike/>
-        </w:rPr>
-        <w:t xml:space="preserve">transactions.txt. Read and </w:t>
-      </w:r>
-      <w:r>
-        <w:rPr>
-          <w:strike/>
-        </w:rPr>
-        <w:t xml:space="preserve">process each transaction. </w:t>
-      </w:r>
-    </w:p>
-    <w:p/>
-    <w:p>
-      <w:r>
-        <w:t>After each transaction, display an appropriate message to the console</w:t>
-      </w:r>
-      <w:r>
-        <w:t>. Remember that processing the check is the same as a withdrawal.</w:t>
+        <w:t>Examples:</w:t>
+      </w:r>
+    </w:p>
+    <w:p/>
+    <w:p>
+      <w:pPr>
+        <w:pStyle w:val="ListParagraph"/>
+        <w:numPr>
+          <w:ilvl w:val="0"/>
+          <w:numId w:val="1"/>
+        </w:numPr>
+      </w:pPr>
+      <w:r>
+        <w:t>“Deposit $50.00 to checking account 1234</w:t>
+      </w:r>
+      <w:r>
+        <w:t xml:space="preserve"> on 7/1/2024</w:t>
+      </w:r>
+      <w:r>
+        <w:t>”</w:t>
+      </w:r>
+    </w:p>
+    <w:p>
+      <w:pPr>
+        <w:pStyle w:val="ListParagraph"/>
+        <w:numPr>
+          <w:ilvl w:val="0"/>
+          <w:numId w:val="1"/>
+        </w:numPr>
+      </w:pPr>
+      <w:r>
+        <w:lastRenderedPageBreak/>
+        <w:t xml:space="preserve"> “Withdraw $35.00 from savings account 5678”</w:t>
+      </w:r>
+    </w:p>
+    <w:p>
+      <w:pPr>
+        <w:pStyle w:val="ListParagraph"/>
+        <w:numPr>
+          <w:ilvl w:val="0"/>
+          <w:numId w:val="1"/>
+        </w:numPr>
+      </w:pPr>
+      <w:r>
+        <w:t xml:space="preserve"> “</w:t>
+      </w:r>
+      <w:r>
+        <w:t>Deposit</w:t>
+      </w:r>
+      <w:r>
+        <w:t xml:space="preserve"> $</w:t>
+      </w:r>
+      <w:r>
+        <w:t>152</w:t>
+      </w:r>
+      <w:r>
+        <w:t xml:space="preserve">.00 </w:t>
+      </w:r>
+      <w:r>
+        <w:t>to</w:t>
+      </w:r>
+      <w:r>
+        <w:t xml:space="preserve"> checking account 1234”</w:t>
+      </w:r>
+    </w:p>
+    <w:p>
+      <w:pPr>
+        <w:pStyle w:val="ListParagraph"/>
+        <w:numPr>
+          <w:ilvl w:val="0"/>
+          <w:numId w:val="1"/>
+        </w:numPr>
+      </w:pPr>
+      <w:r>
+        <w:t xml:space="preserve"> “Insufficient funds in savings account 2468”</w:t>
+      </w:r>
+    </w:p>
+    <w:p/>
+    <w:p>
+      <w:r>
+        <w:t xml:space="preserve">Extra credit: send the transaction messages to an output </w:t>
+      </w:r>
+      <w:r>
+        <w:t>file and</w:t>
+      </w:r>
+      <w:r>
+        <w:t xml:space="preserve"> display a single message to the console</w:t>
+      </w:r>
+      <w:r>
+        <w:t>. Example:</w:t>
       </w:r>
       <w:r>
         <w:t xml:space="preserve"> </w:t>
       </w:r>
       <w:r>
-        <w:t>Examples:</w:t>
-      </w:r>
-    </w:p>
-    <w:p/>
-    <w:p>
-      <w:pPr>
-        <w:pStyle w:val="ListParagraph"/>
-        <w:numPr>
-          <w:ilvl w:val="0"/>
-          <w:numId w:val="1"/>
-        </w:numPr>
-      </w:pPr>
-      <w:r>
-        <w:t>“Deposit $50.00 to checking account 1234</w:t>
-      </w:r>
-      <w:r>
-        <w:t xml:space="preserve"> on 7/1/2024</w:t>
-      </w:r>
-      <w:r>
-        <w:t>”</w:t>
-      </w:r>
-    </w:p>
-    <w:p>
-      <w:pPr>
-        <w:pStyle w:val="ListParagraph"/>
-        <w:numPr>
-          <w:ilvl w:val="0"/>
-          <w:numId w:val="1"/>
-        </w:numPr>
-      </w:pPr>
-      <w:r>
-        <w:t xml:space="preserve"> “Withdraw $35.00 from savings account 5678”</w:t>
-      </w:r>
-    </w:p>
-    <w:p>
-      <w:pPr>
-        <w:pStyle w:val="ListParagraph"/>
-        <w:numPr>
-          <w:ilvl w:val="0"/>
-          <w:numId w:val="1"/>
-        </w:numPr>
-      </w:pPr>
-      <w:r>
-        <w:t xml:space="preserve"> “</w:t>
-      </w:r>
-      <w:r>
-        <w:t>Deposit</w:t>
-      </w:r>
-      <w:r>
-        <w:t xml:space="preserve"> $</w:t>
-      </w:r>
-      <w:r>
-        <w:t>152</w:t>
-      </w:r>
-      <w:r>
-        <w:t xml:space="preserve">.00 </w:t>
-      </w:r>
-      <w:r>
-        <w:t>to</w:t>
-      </w:r>
-      <w:r>
-        <w:t xml:space="preserve"> checking account 1234”</w:t>
-      </w:r>
-    </w:p>
-    <w:p>
-      <w:pPr>
-        <w:pStyle w:val="ListParagraph"/>
-        <w:numPr>
-          <w:ilvl w:val="0"/>
-          <w:numId w:val="1"/>
-        </w:numPr>
-      </w:pPr>
-      <w:r>
-        <w:t xml:space="preserve"> “Insufficient funds in savings account 2468”</w:t>
-      </w:r>
-    </w:p>
-    <w:p/>
-    <w:p>
-      <w:r>
-        <w:t xml:space="preserve">Extra credit: send the transaction messages to an output </w:t>
-      </w:r>
-      <w:r>
-        <w:t>file and</w:t>
-      </w:r>
-      <w:r>
-        <w:t xml:space="preserve"> display a single message to the console</w:t>
-      </w:r>
-      <w:r>
-        <w:t>. Example:</w:t>
+        <w:t>“</w:t>
+      </w:r>
+      <w:r>
+        <w:t>Transaction</w:t>
+      </w:r>
+      <w:r>
+        <w:t xml:space="preserve"> log saved to </w:t>
+      </w:r>
+      <w:r>
+        <w:t>banklog</w:t>
+      </w:r>
+      <w:r>
+        <w:t>.txt”</w:t>
+      </w:r>
+      <w:r>
+        <w:t>. Do not save any other output to the output file.</w:t>
+      </w:r>
+    </w:p>
+    <w:p/>
+    <w:p>
+      <w:r>
+        <w:t xml:space="preserve">After </w:t>
+      </w:r>
+      <w:r>
+        <w:t>processing all the transactions,</w:t>
+      </w:r>
+      <w:r>
+        <w:t xml:space="preserve"> reconcile </w:t>
+      </w:r>
+      <w:r>
+        <w:t xml:space="preserve">each account then </w:t>
+      </w:r>
+      <w:r>
+        <w:t>display each account to the console.</w:t>
       </w:r>
       <w:r>
         <w:t xml:space="preserve"> </w:t>
-      </w:r>
-      <w:r>
-        <w:t>“</w:t>
-      </w:r>
-      <w:r>
-        <w:t>Transaction</w:t>
-      </w:r>
-      <w:r>
-        <w:t xml:space="preserve"> log saved to </w:t>
-      </w:r>
-      <w:r>
-        <w:t>banklog</w:t>
-      </w:r>
-      <w:r>
-        <w:t>.txt”</w:t>
-      </w:r>
-      <w:r>
-        <w:t>. Do not save any other output to the output file.</w:t>
-      </w:r>
-    </w:p>
-    <w:p/>
-    <w:p>
-      <w:r>
-        <w:lastRenderedPageBreak/>
-        <w:t xml:space="preserve">After </w:t>
-      </w:r>
-      <w:r>
-        <w:t>processing all the transactions,</w:t>
-      </w:r>
-      <w:r>
-        <w:t xml:space="preserve"> reconcile </w:t>
-      </w:r>
-      <w:r>
-        <w:t xml:space="preserve">each account then </w:t>
-      </w:r>
-      <w:r>
-        <w:t>display each account to the console.</w:t>
-      </w:r>
-      <w:r>
-        <w:t xml:space="preserve"> </w:t>
-      </w:r>
-    </w:p>
-    <w:p/>
-    <w:p>
-      <w:pPr>
-        <w:rPr>
-          <w:strike/>
-        </w:rPr>
-      </w:pPr>
-      <w:r>
-        <w:rPr>
-          <w:strike/>
-        </w:rPr>
-        <w:t xml:space="preserve">Repeat the previous step after processing the transactions in august.txt, and again after september.txt. Hint: if you save the file names to an array, you can </w:t>
-      </w:r>
-      <w:r>
-        <w:rPr>
-          <w:strike/>
-        </w:rPr>
-        <w:t>use a for loop to read each text file then reconcile and display the accounts.</w:t>
       </w:r>
     </w:p>
     <w:p/>
@@ -1766,7 +1742,6 @@
           <w:rFonts w:ascii="Courier New" w:hAnsi="Courier New" w:cs="Courier New"/>
         </w:rPr>
       </w:pPr>
-      <w:proofErr w:type="gramStart"/>
       <w:r>
         <w:rPr>
           <w:rFonts w:ascii="Courier New" w:hAnsi="Courier New" w:cs="Courier New"/>
@@ -1785,7 +1760,6 @@
         </w:rPr>
         <w:t>5678</w:t>
       </w:r>
-      <w:proofErr w:type="gramEnd"/>
       <w:r>
         <w:rPr>
           <w:rFonts w:ascii="Courier New" w:hAnsi="Courier New" w:cs="Courier New"/>
@@ -1834,7 +1808,6 @@
           <w:rFonts w:ascii="Courier New" w:hAnsi="Courier New" w:cs="Courier New"/>
         </w:rPr>
       </w:pPr>
-      <w:proofErr w:type="gramStart"/>
       <w:r>
         <w:rPr>
           <w:rFonts w:ascii="Courier New" w:hAnsi="Courier New" w:cs="Courier New"/>
@@ -1853,7 +1826,6 @@
         </w:rPr>
         <w:t>7531</w:t>
       </w:r>
-      <w:proofErr w:type="gramEnd"/>
       <w:r>
         <w:rPr>
           <w:rFonts w:ascii="Courier New" w:hAnsi="Courier New" w:cs="Courier New"/>

</xml_diff>